<commit_message>
Connor: Setting up basic outline of experimental method.
</commit_message>
<xml_diff>
--- a/Documentation/Experiments/CachingApplicationMethod.docx
+++ b/Documentation/Experiments/CachingApplicationMethod.docx
@@ -3,11 +3,39 @@
 <w:document xmlns:wpc="http://schemas.microsoft.com/office/word/2010/wordprocessingCanvas" xmlns:cx="http://schemas.microsoft.com/office/drawing/2014/chartex" xmlns:cx1="http://schemas.microsoft.com/office/drawing/2015/9/8/chartex" xmlns:cx2="http://schemas.microsoft.com/office/drawing/2015/10/21/chartex" xmlns:cx3="http://schemas.microsoft.com/office/drawing/2016/5/9/chartex" xmlns:cx4="http://schemas.microsoft.com/office/drawing/2016/5/10/chartex" xmlns:cx5="http://schemas.microsoft.com/office/drawing/2016/5/11/chartex" xmlns:mc="http://schemas.openxmlformats.org/markup-compatibility/2006" xmlns:o="urn:schemas-microsoft-com:office:office" xmlns:r="http://schemas.openxmlformats.org/officeDocument/2006/relationships" xmlns:m="http://schemas.openxmlformats.org/officeDocument/2006/math" xmlns:v="urn:schemas-microsoft-com:vml" xmlns:wp14="http://schemas.microsoft.com/office/word/2010/wordprocessingDrawing" xmlns:wp="http://schemas.openxmlformats.org/drawingml/2006/wordprocessingDrawing" xmlns:w10="urn:schemas-microsoft-com:office:word" xmlns:w="http://schemas.openxmlformats.org/wordprocessingml/2006/main" xmlns:w14="http://schemas.microsoft.com/office/word/2010/wordml" xmlns:w15="http://schemas.microsoft.com/office/word/2012/wordml" xmlns:w16se="http://schemas.microsoft.com/office/word/2015/wordml/symex" xmlns:wpg="http://schemas.microsoft.com/office/word/2010/wordprocessingGroup" xmlns:wpi="http://schemas.microsoft.com/office/word/2010/wordprocessingInk" xmlns:wne="http://schemas.microsoft.com/office/word/2006/wordml" xmlns:wps="http://schemas.microsoft.com/office/word/2010/wordprocessingShape" mc:Ignorable="w14 w15 w16se wp14">
   <w:body>
     <w:p>
-      <w:r>
-        <w:t>Caching application experiment</w:t>
-      </w:r>
-    </w:p>
-    <w:p>
+      <w:pPr>
+        <w:pStyle w:val="Heading1"/>
+      </w:pPr>
+      <w:r>
+        <w:t>Experiment 1</w:t>
+      </w:r>
+    </w:p>
+    <w:p>
+      <w:pPr>
+        <w:pStyle w:val="Heading2"/>
+      </w:pPr>
+      <w:r>
+        <w:t>Specific Topic;</w:t>
+      </w:r>
+    </w:p>
+    <w:p>
+      <w:r>
+        <w:t xml:space="preserve">Does utilising edge computing reduce </w:t>
+      </w:r>
+      <w:r>
+        <w:t xml:space="preserve">the computational load on </w:t>
+      </w:r>
+      <w:r>
+        <w:t xml:space="preserve">the client </w:t>
+      </w:r>
+      <w:r>
+        <w:t>device?</w:t>
+      </w:r>
+    </w:p>
+    <w:p>
+      <w:pPr>
+        <w:pStyle w:val="Heading2"/>
+      </w:pPr>
       <w:r>
         <w:t>Setup;</w:t>
       </w:r>
@@ -17,15 +45,68 @@
         <w:t>Switch connecting all Pi’s to router through 100mbit powerline adapter</w:t>
       </w:r>
     </w:p>
-    <w:p/>
-    <w:p>
+    <w:p>
+      <w:pPr>
+        <w:pStyle w:val="Heading2"/>
+      </w:pPr>
+      <w:r>
+        <w:t>Isolate Variables;</w:t>
+      </w:r>
+    </w:p>
+    <w:p>
+      <w:r>
+        <w:t>Adjust only the variable you are testing, this means use the same recording and the same recognition software and only change the location of the processing.</w:t>
+      </w:r>
+    </w:p>
+    <w:p>
+      <w:r>
+        <w:t>Decide on the variables that will stay consistent (internet speed, voice recording, software package</w:t>
+      </w:r>
+      <w:r>
+        <w:t>, other software running on device</w:t>
+      </w:r>
+      <w:r>
+        <w:t>)</w:t>
+      </w:r>
+    </w:p>
+    <w:p>
+      <w:pPr>
+        <w:pStyle w:val="Heading2"/>
+      </w:pPr>
       <w:r>
         <w:t>Method;</w:t>
       </w:r>
-    </w:p>
-    <w:p>
-      <w:r>
-        <w:t xml:space="preserve">After the single caching application and single redis server was deployed 10 warmup requests were performed. The measure of time was taken between the start of the request and the time the WebView element in the ClientUI was finished loading. The experiment will be performed with 10 iterations and an average will be taken. </w:t>
+      <w:r>
+        <w:t xml:space="preserve"> (plan the data collection)</w:t>
+      </w:r>
+    </w:p>
+    <w:p>
+      <w:r>
+        <w:t>When and what kind of data am I recording?</w:t>
+      </w:r>
+      <w:r>
+        <w:t xml:space="preserve"> </w:t>
+      </w:r>
+    </w:p>
+    <w:p>
+      <w:r>
+        <w:t xml:space="preserve">After the single caching application and single </w:t>
+      </w:r>
+      <w:proofErr w:type="spellStart"/>
+      <w:r>
+        <w:t>redis</w:t>
+      </w:r>
+      <w:proofErr w:type="spellEnd"/>
+      <w:r>
+        <w:t xml:space="preserve"> server was deployed 10 warmup requests were performed. The measure of time was taken between the start of the request and the time the WebView element in the </w:t>
+      </w:r>
+      <w:proofErr w:type="spellStart"/>
+      <w:r>
+        <w:t>ClientUI</w:t>
+      </w:r>
+      <w:proofErr w:type="spellEnd"/>
+      <w:r>
+        <w:t xml:space="preserve"> was finished loading. The experiment will be performed with 10 iterations and an average will be taken. </w:t>
       </w:r>
     </w:p>
     <w:p>
@@ -44,18 +125,204 @@
         <w:t xml:space="preserve"> and then a subsequent request when the information is already cached on the edge node. The two times will then be recorded and the cache will be cleared. </w:t>
       </w:r>
     </w:p>
+    <w:p>
+      <w:pPr>
+        <w:pStyle w:val="Heading2"/>
+      </w:pPr>
+      <w:r>
+        <w:t>Hypothesis;</w:t>
+      </w:r>
+      <w:r>
+        <w:t xml:space="preserve"> (expressed as a sentence</w:t>
+      </w:r>
+      <w:r>
+        <w:t xml:space="preserve"> about an educated guess</w:t>
+      </w:r>
+      <w:r>
+        <w:t xml:space="preserve"> from background reading</w:t>
+      </w:r>
+      <w:r>
+        <w:t>)</w:t>
+      </w:r>
+    </w:p>
+    <w:p>
+      <w:r>
+        <w:t>The hypothesis is that the cached request should take less time to execute than the initial request.</w:t>
+      </w:r>
+    </w:p>
+    <w:p>
+      <w:pPr>
+        <w:pStyle w:val="Heading2"/>
+      </w:pPr>
+      <w:r>
+        <w:t>Analyse;</w:t>
+      </w:r>
+    </w:p>
+    <w:p>
+      <w:pPr>
+        <w:pStyle w:val="Heading2"/>
+      </w:pPr>
+      <w:r>
+        <w:t>Conclusion;</w:t>
+      </w:r>
+    </w:p>
     <w:p/>
     <w:p>
+      <w:pPr>
+        <w:pStyle w:val="Heading1"/>
+      </w:pPr>
+      <w:r>
+        <w:t>Experiment 2</w:t>
+      </w:r>
+    </w:p>
+    <w:p>
+      <w:pPr>
+        <w:pStyle w:val="Heading2"/>
+      </w:pPr>
+      <w:r>
+        <w:t>Specific Topic;</w:t>
+      </w:r>
+    </w:p>
+    <w:p>
+      <w:r>
+        <w:t>What is the effect on computational time by utilising edge computing?</w:t>
+      </w:r>
+    </w:p>
+    <w:p>
+      <w:pPr>
+        <w:pStyle w:val="Heading2"/>
+      </w:pPr>
+      <w:r>
+        <w:lastRenderedPageBreak/>
+        <w:t>Setup;</w:t>
+      </w:r>
+    </w:p>
+    <w:p>
+      <w:pPr>
+        <w:pStyle w:val="Heading2"/>
+      </w:pPr>
+      <w:r>
+        <w:t>Isolate Variables;</w:t>
+      </w:r>
+    </w:p>
+    <w:p>
+      <w:pPr>
+        <w:pStyle w:val="Heading2"/>
+      </w:pPr>
+      <w:r>
+        <w:t>Method;</w:t>
+      </w:r>
+    </w:p>
+    <w:p>
+      <w:pPr>
+        <w:pStyle w:val="Heading2"/>
+      </w:pPr>
+      <w:r>
+        <w:t xml:space="preserve">Hypothesis; </w:t>
+      </w:r>
+    </w:p>
+    <w:p>
+      <w:pPr>
+        <w:pStyle w:val="Heading2"/>
+      </w:pPr>
+      <w:r>
+        <w:t>Analyse;</w:t>
+      </w:r>
+    </w:p>
+    <w:p>
+      <w:pPr>
+        <w:pStyle w:val="Heading2"/>
+      </w:pPr>
+      <w:r>
+        <w:t>Conclusion;</w:t>
+      </w:r>
+    </w:p>
+    <w:p>
+      <w:pPr>
+        <w:pStyle w:val="Heading1"/>
+      </w:pPr>
+    </w:p>
+    <w:p>
+      <w:pPr>
+        <w:pStyle w:val="Heading1"/>
+      </w:pPr>
+    </w:p>
+    <w:p>
+      <w:pPr>
+        <w:pStyle w:val="Heading1"/>
+      </w:pPr>
       <w:bookmarkStart w:id="0" w:name="_GoBack"/>
       <w:bookmarkEnd w:id="0"/>
       <w:r>
-        <w:t>Hypothesis;</w:t>
-      </w:r>
-    </w:p>
-    <w:p>
-      <w:r>
-        <w:t>The hypothesis is that the cached request should take less time to execute than the initial request.</w:t>
-      </w:r>
+        <w:t>Experiment 3</w:t>
+      </w:r>
+    </w:p>
+    <w:p>
+      <w:pPr>
+        <w:pStyle w:val="Heading2"/>
+      </w:pPr>
+      <w:r>
+        <w:t>Specific Topic;</w:t>
+      </w:r>
+    </w:p>
+    <w:p>
+      <w:r>
+        <w:t>What is the effect on computational time by utilising edge computing?</w:t>
+      </w:r>
+    </w:p>
+    <w:p>
+      <w:pPr>
+        <w:pStyle w:val="Heading2"/>
+      </w:pPr>
+      <w:r>
+        <w:t>Setup;</w:t>
+      </w:r>
+    </w:p>
+    <w:p>
+      <w:pPr>
+        <w:pStyle w:val="Heading2"/>
+      </w:pPr>
+      <w:r>
+        <w:t>Isolate Variables;</w:t>
+      </w:r>
+    </w:p>
+    <w:p>
+      <w:pPr>
+        <w:pStyle w:val="Heading2"/>
+      </w:pPr>
+      <w:r>
+        <w:t>Method;</w:t>
+      </w:r>
+    </w:p>
+    <w:p>
+      <w:pPr>
+        <w:pStyle w:val="Heading2"/>
+      </w:pPr>
+      <w:r>
+        <w:t xml:space="preserve">Hypothesis; </w:t>
+      </w:r>
+    </w:p>
+    <w:p>
+      <w:pPr>
+        <w:pStyle w:val="Heading2"/>
+      </w:pPr>
+      <w:r>
+        <w:t>Analyse;</w:t>
+      </w:r>
+    </w:p>
+    <w:p>
+      <w:pPr>
+        <w:pStyle w:val="Heading2"/>
+      </w:pPr>
+      <w:r>
+        <w:t>Conclusion;</w:t>
+      </w:r>
+    </w:p>
+    <w:p/>
+    <w:p>
+      <w:pPr>
+        <w:pStyle w:val="Heading1"/>
+      </w:pPr>
     </w:p>
     <w:sectPr>
       <w:pgSz w:w="11906" w:h="16838"/>
@@ -464,6 +731,49 @@
     <w:name w:val="Normal"/>
     <w:qFormat/>
   </w:style>
+  <w:style w:type="paragraph" w:styleId="Heading1">
+    <w:name w:val="heading 1"/>
+    <w:basedOn w:val="Normal"/>
+    <w:next w:val="Normal"/>
+    <w:link w:val="Heading1Char"/>
+    <w:uiPriority w:val="9"/>
+    <w:qFormat/>
+    <w:rsid w:val="000C4186"/>
+    <w:pPr>
+      <w:keepNext/>
+      <w:keepLines/>
+      <w:spacing w:before="240" w:after="0"/>
+      <w:outlineLvl w:val="0"/>
+    </w:pPr>
+    <w:rPr>
+      <w:rFonts w:asciiTheme="majorHAnsi" w:eastAsiaTheme="majorEastAsia" w:hAnsiTheme="majorHAnsi" w:cstheme="majorBidi"/>
+      <w:color w:val="2F5496" w:themeColor="accent1" w:themeShade="BF"/>
+      <w:sz w:val="32"/>
+      <w:szCs w:val="32"/>
+    </w:rPr>
+  </w:style>
+  <w:style w:type="paragraph" w:styleId="Heading2">
+    <w:name w:val="heading 2"/>
+    <w:basedOn w:val="Normal"/>
+    <w:next w:val="Normal"/>
+    <w:link w:val="Heading2Char"/>
+    <w:uiPriority w:val="9"/>
+    <w:unhideWhenUsed/>
+    <w:qFormat/>
+    <w:rsid w:val="000C4186"/>
+    <w:pPr>
+      <w:keepNext/>
+      <w:keepLines/>
+      <w:spacing w:before="40" w:after="0"/>
+      <w:outlineLvl w:val="1"/>
+    </w:pPr>
+    <w:rPr>
+      <w:rFonts w:asciiTheme="majorHAnsi" w:eastAsiaTheme="majorEastAsia" w:hAnsiTheme="majorHAnsi" w:cstheme="majorBidi"/>
+      <w:color w:val="2F5496" w:themeColor="accent1" w:themeShade="BF"/>
+      <w:sz w:val="26"/>
+      <w:szCs w:val="26"/>
+    </w:rPr>
+  </w:style>
   <w:style w:type="character" w:default="1" w:styleId="DefaultParagraphFont">
     <w:name w:val="Default Paragraph Font"/>
     <w:uiPriority w:val="1"/>
@@ -500,6 +810,32 @@
     <w:rPr>
       <w:color w:val="0563C1" w:themeColor="hyperlink"/>
       <w:u w:val="single"/>
+    </w:rPr>
+  </w:style>
+  <w:style w:type="character" w:customStyle="1" w:styleId="Heading1Char">
+    <w:name w:val="Heading 1 Char"/>
+    <w:basedOn w:val="DefaultParagraphFont"/>
+    <w:link w:val="Heading1"/>
+    <w:uiPriority w:val="9"/>
+    <w:rsid w:val="000C4186"/>
+    <w:rPr>
+      <w:rFonts w:asciiTheme="majorHAnsi" w:eastAsiaTheme="majorEastAsia" w:hAnsiTheme="majorHAnsi" w:cstheme="majorBidi"/>
+      <w:color w:val="2F5496" w:themeColor="accent1" w:themeShade="BF"/>
+      <w:sz w:val="32"/>
+      <w:szCs w:val="32"/>
+    </w:rPr>
+  </w:style>
+  <w:style w:type="character" w:customStyle="1" w:styleId="Heading2Char">
+    <w:name w:val="Heading 2 Char"/>
+    <w:basedOn w:val="DefaultParagraphFont"/>
+    <w:link w:val="Heading2"/>
+    <w:uiPriority w:val="9"/>
+    <w:rsid w:val="000C4186"/>
+    <w:rPr>
+      <w:rFonts w:asciiTheme="majorHAnsi" w:eastAsiaTheme="majorEastAsia" w:hAnsiTheme="majorHAnsi" w:cstheme="majorBidi"/>
+      <w:color w:val="2F5496" w:themeColor="accent1" w:themeShade="BF"/>
+      <w:sz w:val="26"/>
+      <w:szCs w:val="26"/>
     </w:rPr>
   </w:style>
 </w:styles>

</xml_diff>

<commit_message>
Connor: Added test documents and experimental method.
</commit_message>
<xml_diff>
--- a/Documentation/Experiments/CachingApplicationMethod.docx
+++ b/Documentation/Experiments/CachingApplicationMethod.docx
@@ -20,16 +20,34 @@
     </w:p>
     <w:p>
       <w:r>
-        <w:t xml:space="preserve">Does utilising edge computing reduce </w:t>
-      </w:r>
-      <w:r>
-        <w:t xml:space="preserve">the computational load on </w:t>
-      </w:r>
-      <w:r>
-        <w:t xml:space="preserve">the client </w:t>
-      </w:r>
-      <w:r>
-        <w:t>device?</w:t>
+        <w:t xml:space="preserve">Does utilising </w:t>
+      </w:r>
+      <w:r>
+        <w:t>E</w:t>
+      </w:r>
+      <w:r>
+        <w:t xml:space="preserve">dge </w:t>
+      </w:r>
+      <w:r>
+        <w:t>C</w:t>
+      </w:r>
+      <w:r>
+        <w:t xml:space="preserve">omputing reduce </w:t>
+      </w:r>
+      <w:r>
+        <w:t xml:space="preserve">the latency of requests for </w:t>
+      </w:r>
+      <w:r>
+        <w:t>the C</w:t>
+      </w:r>
+      <w:r>
+        <w:t xml:space="preserve">lient </w:t>
+      </w:r>
+      <w:r>
+        <w:t>D</w:t>
+      </w:r>
+      <w:r>
+        <w:t>evice?</w:t>
       </w:r>
     </w:p>
     <w:p>
@@ -41,219 +59,376 @@
       </w:r>
     </w:p>
     <w:p>
+      <w:pPr>
+        <w:pStyle w:val="ListParagraph"/>
+        <w:numPr>
+          <w:ilvl w:val="0"/>
+          <w:numId w:val="3"/>
+        </w:numPr>
+      </w:pPr>
       <w:r>
         <w:t>Switch connecting all Pi’s to router through 100mbit powerline adapter</w:t>
       </w:r>
     </w:p>
     <w:p>
       <w:pPr>
-        <w:pStyle w:val="Heading2"/>
-      </w:pPr>
-      <w:r>
-        <w:t>Isolate Variables;</w:t>
-      </w:r>
-    </w:p>
-    <w:p>
-      <w:r>
-        <w:t>Adjust only the variable you are testing, this means use the same recording and the same recognition software and only change the location of the processing.</w:t>
-      </w:r>
-    </w:p>
-    <w:p>
-      <w:r>
-        <w:t>Decide on the variables that will stay consistent (internet speed, voice recording, software package</w:t>
-      </w:r>
-      <w:r>
-        <w:t>, other software running on device</w:t>
-      </w:r>
-      <w:r>
-        <w:t>)</w:t>
-      </w:r>
-    </w:p>
-    <w:p>
-      <w:pPr>
-        <w:pStyle w:val="Heading2"/>
-      </w:pPr>
-      <w:r>
-        <w:t>Method;</w:t>
-      </w:r>
-      <w:r>
-        <w:t xml:space="preserve"> (plan the data collection)</w:t>
-      </w:r>
-    </w:p>
-    <w:p>
-      <w:r>
-        <w:t>When and what kind of data am I recording?</w:t>
-      </w:r>
-      <w:r>
-        <w:t xml:space="preserve"> </w:t>
-      </w:r>
-    </w:p>
-    <w:p>
-      <w:r>
-        <w:t xml:space="preserve">After the single caching application and single </w:t>
-      </w:r>
-      <w:proofErr w:type="spellStart"/>
-      <w:r>
-        <w:t>redis</w:t>
-      </w:r>
-      <w:proofErr w:type="spellEnd"/>
-      <w:r>
-        <w:t xml:space="preserve"> server was deployed 10 warmup requests were performed. The measure of time was taken between the start of the request and the time the WebView element in the </w:t>
-      </w:r>
-      <w:proofErr w:type="spellStart"/>
-      <w:r>
-        <w:t>ClientUI</w:t>
-      </w:r>
-      <w:proofErr w:type="spellEnd"/>
-      <w:r>
-        <w:t xml:space="preserve"> was finished loading. The experiment will be performed with 10 iterations and an average will be taken. </w:t>
-      </w:r>
-    </w:p>
-    <w:p>
-      <w:r>
-        <w:t xml:space="preserve">An iteration will consist of an initial request to </w:t>
-      </w:r>
-      <w:hyperlink r:id="rId4" w:history="1">
-        <w:r>
-          <w:rPr>
-            <w:rStyle w:val="Hyperlink"/>
-          </w:rPr>
-          <w:t>http://www.bbc.co.uk</w:t>
-        </w:r>
-      </w:hyperlink>
-      <w:r>
-        <w:t xml:space="preserve"> and then a subsequent request when the information is already cached on the edge node. The two times will then be recorded and the cache will be cleared. </w:t>
-      </w:r>
-    </w:p>
-    <w:p>
-      <w:pPr>
-        <w:pStyle w:val="Heading2"/>
-      </w:pPr>
-      <w:r>
-        <w:t>Hypothesis;</w:t>
-      </w:r>
-      <w:r>
-        <w:t xml:space="preserve"> (expressed as a sentence</w:t>
-      </w:r>
-      <w:r>
-        <w:t xml:space="preserve"> about an educated guess</w:t>
-      </w:r>
-      <w:r>
-        <w:t xml:space="preserve"> from background reading</w:t>
-      </w:r>
-      <w:r>
-        <w:t>)</w:t>
-      </w:r>
-    </w:p>
-    <w:p>
-      <w:r>
-        <w:t>The hypothesis is that the cached request should take less time to execute than the initial request.</w:t>
-      </w:r>
-    </w:p>
-    <w:p>
-      <w:pPr>
-        <w:pStyle w:val="Heading2"/>
-      </w:pPr>
-      <w:r>
-        <w:t>Analyse;</w:t>
-      </w:r>
-    </w:p>
-    <w:p>
-      <w:pPr>
-        <w:pStyle w:val="Heading2"/>
-      </w:pPr>
-      <w:r>
-        <w:t>Conclusion;</w:t>
-      </w:r>
-    </w:p>
-    <w:p/>
-    <w:p>
-      <w:pPr>
-        <w:pStyle w:val="Heading1"/>
-      </w:pPr>
-      <w:r>
-        <w:t>Experiment 2</w:t>
-      </w:r>
-    </w:p>
-    <w:p>
-      <w:pPr>
-        <w:pStyle w:val="Heading2"/>
-      </w:pPr>
-      <w:r>
-        <w:t>Specific Topic;</w:t>
-      </w:r>
-    </w:p>
-    <w:p>
-      <w:r>
-        <w:t>What is the effect on computational time by utilising edge computing?</w:t>
-      </w:r>
-    </w:p>
-    <w:p>
-      <w:pPr>
-        <w:pStyle w:val="Heading2"/>
-      </w:pPr>
-      <w:r>
-        <w:lastRenderedPageBreak/>
-        <w:t>Setup;</w:t>
-      </w:r>
-    </w:p>
-    <w:p>
-      <w:pPr>
-        <w:pStyle w:val="Heading2"/>
-      </w:pPr>
-      <w:r>
-        <w:t>Isolate Variables;</w:t>
-      </w:r>
-    </w:p>
-    <w:p>
-      <w:pPr>
-        <w:pStyle w:val="Heading2"/>
-      </w:pPr>
-      <w:r>
-        <w:t>Method;</w:t>
-      </w:r>
-    </w:p>
-    <w:p>
-      <w:pPr>
-        <w:pStyle w:val="Heading2"/>
-      </w:pPr>
-      <w:r>
-        <w:t xml:space="preserve">Hypothesis; </w:t>
-      </w:r>
-    </w:p>
-    <w:p>
-      <w:pPr>
-        <w:pStyle w:val="Heading2"/>
-      </w:pPr>
-      <w:r>
-        <w:t>Analyse;</w:t>
-      </w:r>
-    </w:p>
-    <w:p>
-      <w:pPr>
-        <w:pStyle w:val="Heading2"/>
-      </w:pPr>
-      <w:r>
-        <w:t>Conclusion;</w:t>
-      </w:r>
-    </w:p>
-    <w:p>
-      <w:pPr>
-        <w:pStyle w:val="Heading1"/>
-      </w:pPr>
-    </w:p>
-    <w:p>
-      <w:pPr>
-        <w:pStyle w:val="Heading1"/>
-      </w:pPr>
-    </w:p>
-    <w:p>
-      <w:pPr>
-        <w:pStyle w:val="Heading1"/>
-      </w:pPr>
+        <w:pStyle w:val="ListParagraph"/>
+        <w:numPr>
+          <w:ilvl w:val="0"/>
+          <w:numId w:val="3"/>
+        </w:numPr>
+      </w:pPr>
+      <w:r>
+        <w:t xml:space="preserve">Run </w:t>
+      </w:r>
+      <w:r>
+        <w:t xml:space="preserve">the </w:t>
+      </w:r>
+      <w:r>
+        <w:t>C</w:t>
+      </w:r>
+      <w:r>
+        <w:t xml:space="preserve">aching </w:t>
+      </w:r>
+      <w:r>
+        <w:t>A</w:t>
+      </w:r>
+      <w:r>
+        <w:t xml:space="preserve">pplication on the Client </w:t>
+      </w:r>
+      <w:r>
+        <w:t>Device</w:t>
+      </w:r>
+    </w:p>
+    <w:p>
+      <w:pPr>
+        <w:pStyle w:val="ListParagraph"/>
+        <w:numPr>
+          <w:ilvl w:val="0"/>
+          <w:numId w:val="3"/>
+        </w:numPr>
+      </w:pPr>
+      <w:r>
+        <w:t xml:space="preserve">Deploy the Caching Service </w:t>
+      </w:r>
+      <w:r>
+        <w:t>and the Re</w:t>
+      </w:r>
       <w:bookmarkStart w:id="0" w:name="_GoBack"/>
       <w:bookmarkEnd w:id="0"/>
       <w:r>
+        <w:t xml:space="preserve">dis Instance </w:t>
+      </w:r>
+      <w:r>
+        <w:t>to the Edge Device</w:t>
+      </w:r>
+    </w:p>
+    <w:p>
+      <w:pPr>
+        <w:pStyle w:val="ListParagraph"/>
+        <w:numPr>
+          <w:ilvl w:val="0"/>
+          <w:numId w:val="3"/>
+        </w:numPr>
+      </w:pPr>
+      <w:r>
+        <w:t xml:space="preserve">Publish the Data Centre </w:t>
+      </w:r>
+      <w:proofErr w:type="spellStart"/>
+      <w:r>
+        <w:t>WebAPI</w:t>
+      </w:r>
+      <w:proofErr w:type="spellEnd"/>
+    </w:p>
+    <w:p>
+      <w:pPr>
+        <w:pStyle w:val="Heading2"/>
+      </w:pPr>
+      <w:r>
+        <w:t>Isolate Variables;</w:t>
+      </w:r>
+    </w:p>
+    <w:p>
+      <w:r>
+        <w:t>Constants:</w:t>
+      </w:r>
+    </w:p>
+    <w:p>
+      <w:pPr>
+        <w:pStyle w:val="ListParagraph"/>
+        <w:numPr>
+          <w:ilvl w:val="0"/>
+          <w:numId w:val="1"/>
+        </w:numPr>
+      </w:pPr>
+      <w:r>
+        <w:t>Internet speed</w:t>
+      </w:r>
+    </w:p>
+    <w:p>
+      <w:pPr>
+        <w:pStyle w:val="ListParagraph"/>
+        <w:numPr>
+          <w:ilvl w:val="0"/>
+          <w:numId w:val="1"/>
+        </w:numPr>
+      </w:pPr>
+      <w:r>
+        <w:t xml:space="preserve">The web page being </w:t>
+      </w:r>
+      <w:r>
+        <w:t>loaded</w:t>
+      </w:r>
+    </w:p>
+    <w:p>
+      <w:pPr>
+        <w:pStyle w:val="ListParagraph"/>
+        <w:numPr>
+          <w:ilvl w:val="0"/>
+          <w:numId w:val="1"/>
+        </w:numPr>
+      </w:pPr>
+      <w:r>
+        <w:t>The background processing being used on the Pi</w:t>
+      </w:r>
+    </w:p>
+    <w:p>
+      <w:r>
+        <w:t>Variables</w:t>
+      </w:r>
+    </w:p>
+    <w:p>
+      <w:pPr>
+        <w:pStyle w:val="ListParagraph"/>
+        <w:numPr>
+          <w:ilvl w:val="0"/>
+          <w:numId w:val="2"/>
+        </w:numPr>
+      </w:pPr>
+      <w:r>
+        <w:t xml:space="preserve">Whether </w:t>
+      </w:r>
+      <w:r>
+        <w:t>a webpage is cached or not</w:t>
+      </w:r>
+    </w:p>
+    <w:p>
+      <w:r>
+        <w:t xml:space="preserve">The variable in this experiment is whether </w:t>
+      </w:r>
+      <w:r>
+        <w:t xml:space="preserve">the webpage is cached when I request the data. </w:t>
+      </w:r>
+    </w:p>
+    <w:p>
+      <w:pPr>
+        <w:pStyle w:val="Heading2"/>
+      </w:pPr>
+      <w:r>
+        <w:t>Method;</w:t>
+      </w:r>
+      <w:r>
+        <w:t xml:space="preserve"> </w:t>
+      </w:r>
+    </w:p>
+    <w:p>
+      <w:r>
+        <w:t xml:space="preserve">Measurements recorded will be </w:t>
+      </w:r>
+      <w:r>
+        <w:t xml:space="preserve">the time between when the </w:t>
+      </w:r>
+      <w:r>
+        <w:t xml:space="preserve">WebView </w:t>
+      </w:r>
+      <w:r>
+        <w:t>element in the Client Application start</w:t>
+      </w:r>
+      <w:r>
+        <w:t>s a request and ends a request.</w:t>
+      </w:r>
+    </w:p>
+    <w:p>
+      <w:r>
+        <w:t xml:space="preserve">After the single </w:t>
+      </w:r>
+      <w:r>
+        <w:t>C</w:t>
+      </w:r>
+      <w:r>
+        <w:t xml:space="preserve">aching </w:t>
+      </w:r>
+      <w:r>
+        <w:t>A</w:t>
+      </w:r>
+      <w:r>
+        <w:t xml:space="preserve">pplication and single </w:t>
+      </w:r>
+      <w:r>
+        <w:t>R</w:t>
+      </w:r>
+      <w:r>
+        <w:t xml:space="preserve">edis server </w:t>
+      </w:r>
+      <w:r>
+        <w:t>has been</w:t>
+      </w:r>
+      <w:r>
+        <w:t xml:space="preserve"> deployed 10 warmup requests </w:t>
+      </w:r>
+      <w:r>
+        <w:t xml:space="preserve">will </w:t>
+      </w:r>
+      <w:r>
+        <w:t>performed</w:t>
+      </w:r>
+      <w:r>
+        <w:t xml:space="preserve"> without wiping the cache</w:t>
+      </w:r>
+      <w:r>
+        <w:t>. The experiment will be performed with 10 iteration</w:t>
+      </w:r>
+      <w:r>
+        <w:t>s and an average will be taken.</w:t>
+      </w:r>
+    </w:p>
+    <w:p>
+      <w:r>
+        <w:t xml:space="preserve">An iteration will consist of an initial request to </w:t>
+      </w:r>
+      <w:r>
+        <w:t>“</w:t>
+      </w:r>
+      <w:r>
+        <w:t>http://www.bbc.co.uk</w:t>
+      </w:r>
+      <w:r>
+        <w:t>”</w:t>
+      </w:r>
+      <w:r>
+        <w:t xml:space="preserve"> and then a subsequent request when the information is already cached on the edge node. The two times will then be recorded</w:t>
+      </w:r>
+      <w:r>
+        <w:t xml:space="preserve"> in seconds</w:t>
+      </w:r>
+      <w:r>
+        <w:t xml:space="preserve"> and the cache will be cleared ready for the next request</w:t>
+      </w:r>
+    </w:p>
+    <w:p>
+      <w:pPr>
+        <w:pStyle w:val="Heading2"/>
+      </w:pPr>
+      <w:r>
+        <w:t>Hypothesis;</w:t>
+      </w:r>
+    </w:p>
+    <w:p>
+      <w:r>
+        <w:t>The hypothesis is that the cached request should take less time to execute than the initial request.</w:t>
+      </w:r>
+    </w:p>
+    <w:p>
+      <w:pPr>
+        <w:pStyle w:val="Heading2"/>
+      </w:pPr>
+      <w:r>
+        <w:lastRenderedPageBreak/>
+        <w:t>Analyse;</w:t>
+      </w:r>
+    </w:p>
+    <w:p>
+      <w:pPr>
+        <w:pStyle w:val="Heading2"/>
+      </w:pPr>
+      <w:r>
+        <w:t>Conclusion;</w:t>
+      </w:r>
+    </w:p>
+    <w:p>
+      <w:pPr>
+        <w:pStyle w:val="Heading1"/>
+      </w:pPr>
+    </w:p>
+    <w:p>
+      <w:pPr>
+        <w:pStyle w:val="Heading1"/>
+      </w:pPr>
+      <w:r>
+        <w:t>Experiment 2</w:t>
+      </w:r>
+    </w:p>
+    <w:p>
+      <w:pPr>
+        <w:pStyle w:val="Heading2"/>
+      </w:pPr>
+      <w:r>
+        <w:t>Specific Topic;</w:t>
+      </w:r>
+    </w:p>
+    <w:p>
+      <w:pPr>
+        <w:pStyle w:val="Heading2"/>
+      </w:pPr>
+      <w:r>
+        <w:t>Setup;</w:t>
+      </w:r>
+    </w:p>
+    <w:p>
+      <w:pPr>
+        <w:pStyle w:val="Heading2"/>
+      </w:pPr>
+      <w:r>
+        <w:t>Isolate Variables;</w:t>
+      </w:r>
+    </w:p>
+    <w:p>
+      <w:pPr>
+        <w:pStyle w:val="Heading2"/>
+      </w:pPr>
+      <w:r>
+        <w:t>Method;</w:t>
+      </w:r>
+    </w:p>
+    <w:p>
+      <w:pPr>
+        <w:pStyle w:val="Heading2"/>
+      </w:pPr>
+      <w:r>
+        <w:t xml:space="preserve">Hypothesis; </w:t>
+      </w:r>
+    </w:p>
+    <w:p>
+      <w:pPr>
+        <w:pStyle w:val="Heading2"/>
+      </w:pPr>
+      <w:r>
+        <w:t>Analyse;</w:t>
+      </w:r>
+    </w:p>
+    <w:p>
+      <w:pPr>
+        <w:pStyle w:val="Heading2"/>
+      </w:pPr>
+      <w:r>
+        <w:t>Conclusion;</w:t>
+      </w:r>
+    </w:p>
+    <w:p>
+      <w:pPr>
+        <w:pStyle w:val="Heading1"/>
+      </w:pPr>
+    </w:p>
+    <w:p>
+      <w:pPr>
+        <w:pStyle w:val="Heading1"/>
+      </w:pPr>
+    </w:p>
+    <w:p>
+      <w:pPr>
+        <w:pStyle w:val="Heading1"/>
+      </w:pPr>
+      <w:r>
         <w:t>Experiment 3</w:t>
       </w:r>
     </w:p>
@@ -263,11 +438,6 @@
       </w:pPr>
       <w:r>
         <w:t>Specific Topic;</w:t>
-      </w:r>
-    </w:p>
-    <w:p>
-      <w:r>
-        <w:t>What is the effect on computational time by utilising edge computing?</w:t>
       </w:r>
     </w:p>
     <w:p>
@@ -332,6 +502,359 @@
     </w:sectPr>
   </w:body>
 </w:document>
+</file>
+
+<file path=word/numbering.xml><?xml version="1.0" encoding="utf-8"?>
+<w:numbering xmlns:wpc="http://schemas.microsoft.com/office/word/2010/wordprocessingCanvas" xmlns:cx="http://schemas.microsoft.com/office/drawing/2014/chartex" xmlns:cx1="http://schemas.microsoft.com/office/drawing/2015/9/8/chartex" xmlns:cx2="http://schemas.microsoft.com/office/drawing/2015/10/21/chartex" xmlns:cx3="http://schemas.microsoft.com/office/drawing/2016/5/9/chartex" xmlns:cx4="http://schemas.microsoft.com/office/drawing/2016/5/10/chartex" xmlns:cx5="http://schemas.microsoft.com/office/drawing/2016/5/11/chartex" xmlns:mc="http://schemas.openxmlformats.org/markup-compatibility/2006" xmlns:o="urn:schemas-microsoft-com:office:office" xmlns:r="http://schemas.openxmlformats.org/officeDocument/2006/relationships" xmlns:m="http://schemas.openxmlformats.org/officeDocument/2006/math" xmlns:v="urn:schemas-microsoft-com:vml" xmlns:wp14="http://schemas.microsoft.com/office/word/2010/wordprocessingDrawing" xmlns:wp="http://schemas.openxmlformats.org/drawingml/2006/wordprocessingDrawing" xmlns:w10="urn:schemas-microsoft-com:office:word" xmlns:w="http://schemas.openxmlformats.org/wordprocessingml/2006/main" xmlns:w14="http://schemas.microsoft.com/office/word/2010/wordml" xmlns:w15="http://schemas.microsoft.com/office/word/2012/wordml" xmlns:w16se="http://schemas.microsoft.com/office/word/2015/wordml/symex" xmlns:wpg="http://schemas.microsoft.com/office/word/2010/wordprocessingGroup" xmlns:wpi="http://schemas.microsoft.com/office/word/2010/wordprocessingInk" xmlns:wne="http://schemas.microsoft.com/office/word/2006/wordml" xmlns:wps="http://schemas.microsoft.com/office/word/2010/wordprocessingShape" mc:Ignorable="w14 w15 w16se wp14">
+  <w:abstractNum w:abstractNumId="0" w15:restartNumberingAfterBreak="0">
+    <w:nsid w:val="06F17F1C"/>
+    <w:multiLevelType w:val="hybridMultilevel"/>
+    <w:tmpl w:val="2D346C84"/>
+    <w:lvl w:ilvl="0" w:tplc="08090001">
+      <w:start w:val="1"/>
+      <w:numFmt w:val="bullet"/>
+      <w:lvlText w:val=""/>
+      <w:lvlJc w:val="left"/>
+      <w:pPr>
+        <w:ind w:left="720" w:hanging="360"/>
+      </w:pPr>
+      <w:rPr>
+        <w:rFonts w:ascii="Symbol" w:hAnsi="Symbol" w:hint="default"/>
+      </w:rPr>
+    </w:lvl>
+    <w:lvl w:ilvl="1" w:tplc="08090003" w:tentative="1">
+      <w:start w:val="1"/>
+      <w:numFmt w:val="bullet"/>
+      <w:lvlText w:val="o"/>
+      <w:lvlJc w:val="left"/>
+      <w:pPr>
+        <w:ind w:left="1440" w:hanging="360"/>
+      </w:pPr>
+      <w:rPr>
+        <w:rFonts w:ascii="Courier New" w:hAnsi="Courier New" w:cs="Courier New" w:hint="default"/>
+      </w:rPr>
+    </w:lvl>
+    <w:lvl w:ilvl="2" w:tplc="08090005" w:tentative="1">
+      <w:start w:val="1"/>
+      <w:numFmt w:val="bullet"/>
+      <w:lvlText w:val=""/>
+      <w:lvlJc w:val="left"/>
+      <w:pPr>
+        <w:ind w:left="2160" w:hanging="360"/>
+      </w:pPr>
+      <w:rPr>
+        <w:rFonts w:ascii="Wingdings" w:hAnsi="Wingdings" w:hint="default"/>
+      </w:rPr>
+    </w:lvl>
+    <w:lvl w:ilvl="3" w:tplc="08090001" w:tentative="1">
+      <w:start w:val="1"/>
+      <w:numFmt w:val="bullet"/>
+      <w:lvlText w:val=""/>
+      <w:lvlJc w:val="left"/>
+      <w:pPr>
+        <w:ind w:left="2880" w:hanging="360"/>
+      </w:pPr>
+      <w:rPr>
+        <w:rFonts w:ascii="Symbol" w:hAnsi="Symbol" w:hint="default"/>
+      </w:rPr>
+    </w:lvl>
+    <w:lvl w:ilvl="4" w:tplc="08090003" w:tentative="1">
+      <w:start w:val="1"/>
+      <w:numFmt w:val="bullet"/>
+      <w:lvlText w:val="o"/>
+      <w:lvlJc w:val="left"/>
+      <w:pPr>
+        <w:ind w:left="3600" w:hanging="360"/>
+      </w:pPr>
+      <w:rPr>
+        <w:rFonts w:ascii="Courier New" w:hAnsi="Courier New" w:cs="Courier New" w:hint="default"/>
+      </w:rPr>
+    </w:lvl>
+    <w:lvl w:ilvl="5" w:tplc="08090005" w:tentative="1">
+      <w:start w:val="1"/>
+      <w:numFmt w:val="bullet"/>
+      <w:lvlText w:val=""/>
+      <w:lvlJc w:val="left"/>
+      <w:pPr>
+        <w:ind w:left="4320" w:hanging="360"/>
+      </w:pPr>
+      <w:rPr>
+        <w:rFonts w:ascii="Wingdings" w:hAnsi="Wingdings" w:hint="default"/>
+      </w:rPr>
+    </w:lvl>
+    <w:lvl w:ilvl="6" w:tplc="08090001" w:tentative="1">
+      <w:start w:val="1"/>
+      <w:numFmt w:val="bullet"/>
+      <w:lvlText w:val=""/>
+      <w:lvlJc w:val="left"/>
+      <w:pPr>
+        <w:ind w:left="5040" w:hanging="360"/>
+      </w:pPr>
+      <w:rPr>
+        <w:rFonts w:ascii="Symbol" w:hAnsi="Symbol" w:hint="default"/>
+      </w:rPr>
+    </w:lvl>
+    <w:lvl w:ilvl="7" w:tplc="08090003" w:tentative="1">
+      <w:start w:val="1"/>
+      <w:numFmt w:val="bullet"/>
+      <w:lvlText w:val="o"/>
+      <w:lvlJc w:val="left"/>
+      <w:pPr>
+        <w:ind w:left="5760" w:hanging="360"/>
+      </w:pPr>
+      <w:rPr>
+        <w:rFonts w:ascii="Courier New" w:hAnsi="Courier New" w:cs="Courier New" w:hint="default"/>
+      </w:rPr>
+    </w:lvl>
+    <w:lvl w:ilvl="8" w:tplc="08090005" w:tentative="1">
+      <w:start w:val="1"/>
+      <w:numFmt w:val="bullet"/>
+      <w:lvlText w:val=""/>
+      <w:lvlJc w:val="left"/>
+      <w:pPr>
+        <w:ind w:left="6480" w:hanging="360"/>
+      </w:pPr>
+      <w:rPr>
+        <w:rFonts w:ascii="Wingdings" w:hAnsi="Wingdings" w:hint="default"/>
+      </w:rPr>
+    </w:lvl>
+  </w:abstractNum>
+  <w:abstractNum w:abstractNumId="1" w15:restartNumberingAfterBreak="0">
+    <w:nsid w:val="4CC96E94"/>
+    <w:multiLevelType w:val="hybridMultilevel"/>
+    <w:tmpl w:val="F3EE78A6"/>
+    <w:lvl w:ilvl="0" w:tplc="08090001">
+      <w:start w:val="1"/>
+      <w:numFmt w:val="bullet"/>
+      <w:lvlText w:val=""/>
+      <w:lvlJc w:val="left"/>
+      <w:pPr>
+        <w:ind w:left="720" w:hanging="360"/>
+      </w:pPr>
+      <w:rPr>
+        <w:rFonts w:ascii="Symbol" w:hAnsi="Symbol" w:hint="default"/>
+      </w:rPr>
+    </w:lvl>
+    <w:lvl w:ilvl="1" w:tplc="08090003" w:tentative="1">
+      <w:start w:val="1"/>
+      <w:numFmt w:val="bullet"/>
+      <w:lvlText w:val="o"/>
+      <w:lvlJc w:val="left"/>
+      <w:pPr>
+        <w:ind w:left="1440" w:hanging="360"/>
+      </w:pPr>
+      <w:rPr>
+        <w:rFonts w:ascii="Courier New" w:hAnsi="Courier New" w:cs="Courier New" w:hint="default"/>
+      </w:rPr>
+    </w:lvl>
+    <w:lvl w:ilvl="2" w:tplc="08090005" w:tentative="1">
+      <w:start w:val="1"/>
+      <w:numFmt w:val="bullet"/>
+      <w:lvlText w:val=""/>
+      <w:lvlJc w:val="left"/>
+      <w:pPr>
+        <w:ind w:left="2160" w:hanging="360"/>
+      </w:pPr>
+      <w:rPr>
+        <w:rFonts w:ascii="Wingdings" w:hAnsi="Wingdings" w:hint="default"/>
+      </w:rPr>
+    </w:lvl>
+    <w:lvl w:ilvl="3" w:tplc="08090001" w:tentative="1">
+      <w:start w:val="1"/>
+      <w:numFmt w:val="bullet"/>
+      <w:lvlText w:val=""/>
+      <w:lvlJc w:val="left"/>
+      <w:pPr>
+        <w:ind w:left="2880" w:hanging="360"/>
+      </w:pPr>
+      <w:rPr>
+        <w:rFonts w:ascii="Symbol" w:hAnsi="Symbol" w:hint="default"/>
+      </w:rPr>
+    </w:lvl>
+    <w:lvl w:ilvl="4" w:tplc="08090003" w:tentative="1">
+      <w:start w:val="1"/>
+      <w:numFmt w:val="bullet"/>
+      <w:lvlText w:val="o"/>
+      <w:lvlJc w:val="left"/>
+      <w:pPr>
+        <w:ind w:left="3600" w:hanging="360"/>
+      </w:pPr>
+      <w:rPr>
+        <w:rFonts w:ascii="Courier New" w:hAnsi="Courier New" w:cs="Courier New" w:hint="default"/>
+      </w:rPr>
+    </w:lvl>
+    <w:lvl w:ilvl="5" w:tplc="08090005" w:tentative="1">
+      <w:start w:val="1"/>
+      <w:numFmt w:val="bullet"/>
+      <w:lvlText w:val=""/>
+      <w:lvlJc w:val="left"/>
+      <w:pPr>
+        <w:ind w:left="4320" w:hanging="360"/>
+      </w:pPr>
+      <w:rPr>
+        <w:rFonts w:ascii="Wingdings" w:hAnsi="Wingdings" w:hint="default"/>
+      </w:rPr>
+    </w:lvl>
+    <w:lvl w:ilvl="6" w:tplc="08090001" w:tentative="1">
+      <w:start w:val="1"/>
+      <w:numFmt w:val="bullet"/>
+      <w:lvlText w:val=""/>
+      <w:lvlJc w:val="left"/>
+      <w:pPr>
+        <w:ind w:left="5040" w:hanging="360"/>
+      </w:pPr>
+      <w:rPr>
+        <w:rFonts w:ascii="Symbol" w:hAnsi="Symbol" w:hint="default"/>
+      </w:rPr>
+    </w:lvl>
+    <w:lvl w:ilvl="7" w:tplc="08090003" w:tentative="1">
+      <w:start w:val="1"/>
+      <w:numFmt w:val="bullet"/>
+      <w:lvlText w:val="o"/>
+      <w:lvlJc w:val="left"/>
+      <w:pPr>
+        <w:ind w:left="5760" w:hanging="360"/>
+      </w:pPr>
+      <w:rPr>
+        <w:rFonts w:ascii="Courier New" w:hAnsi="Courier New" w:cs="Courier New" w:hint="default"/>
+      </w:rPr>
+    </w:lvl>
+    <w:lvl w:ilvl="8" w:tplc="08090005" w:tentative="1">
+      <w:start w:val="1"/>
+      <w:numFmt w:val="bullet"/>
+      <w:lvlText w:val=""/>
+      <w:lvlJc w:val="left"/>
+      <w:pPr>
+        <w:ind w:left="6480" w:hanging="360"/>
+      </w:pPr>
+      <w:rPr>
+        <w:rFonts w:ascii="Wingdings" w:hAnsi="Wingdings" w:hint="default"/>
+      </w:rPr>
+    </w:lvl>
+  </w:abstractNum>
+  <w:abstractNum w:abstractNumId="2" w15:restartNumberingAfterBreak="0">
+    <w:nsid w:val="741F1769"/>
+    <w:multiLevelType w:val="hybridMultilevel"/>
+    <w:tmpl w:val="A7340190"/>
+    <w:lvl w:ilvl="0" w:tplc="08090001">
+      <w:start w:val="1"/>
+      <w:numFmt w:val="bullet"/>
+      <w:lvlText w:val=""/>
+      <w:lvlJc w:val="left"/>
+      <w:pPr>
+        <w:ind w:left="720" w:hanging="360"/>
+      </w:pPr>
+      <w:rPr>
+        <w:rFonts w:ascii="Symbol" w:hAnsi="Symbol" w:hint="default"/>
+      </w:rPr>
+    </w:lvl>
+    <w:lvl w:ilvl="1" w:tplc="08090003" w:tentative="1">
+      <w:start w:val="1"/>
+      <w:numFmt w:val="bullet"/>
+      <w:lvlText w:val="o"/>
+      <w:lvlJc w:val="left"/>
+      <w:pPr>
+        <w:ind w:left="1440" w:hanging="360"/>
+      </w:pPr>
+      <w:rPr>
+        <w:rFonts w:ascii="Courier New" w:hAnsi="Courier New" w:cs="Courier New" w:hint="default"/>
+      </w:rPr>
+    </w:lvl>
+    <w:lvl w:ilvl="2" w:tplc="08090005" w:tentative="1">
+      <w:start w:val="1"/>
+      <w:numFmt w:val="bullet"/>
+      <w:lvlText w:val=""/>
+      <w:lvlJc w:val="left"/>
+      <w:pPr>
+        <w:ind w:left="2160" w:hanging="360"/>
+      </w:pPr>
+      <w:rPr>
+        <w:rFonts w:ascii="Wingdings" w:hAnsi="Wingdings" w:hint="default"/>
+      </w:rPr>
+    </w:lvl>
+    <w:lvl w:ilvl="3" w:tplc="08090001" w:tentative="1">
+      <w:start w:val="1"/>
+      <w:numFmt w:val="bullet"/>
+      <w:lvlText w:val=""/>
+      <w:lvlJc w:val="left"/>
+      <w:pPr>
+        <w:ind w:left="2880" w:hanging="360"/>
+      </w:pPr>
+      <w:rPr>
+        <w:rFonts w:ascii="Symbol" w:hAnsi="Symbol" w:hint="default"/>
+      </w:rPr>
+    </w:lvl>
+    <w:lvl w:ilvl="4" w:tplc="08090003" w:tentative="1">
+      <w:start w:val="1"/>
+      <w:numFmt w:val="bullet"/>
+      <w:lvlText w:val="o"/>
+      <w:lvlJc w:val="left"/>
+      <w:pPr>
+        <w:ind w:left="3600" w:hanging="360"/>
+      </w:pPr>
+      <w:rPr>
+        <w:rFonts w:ascii="Courier New" w:hAnsi="Courier New" w:cs="Courier New" w:hint="default"/>
+      </w:rPr>
+    </w:lvl>
+    <w:lvl w:ilvl="5" w:tplc="08090005" w:tentative="1">
+      <w:start w:val="1"/>
+      <w:numFmt w:val="bullet"/>
+      <w:lvlText w:val=""/>
+      <w:lvlJc w:val="left"/>
+      <w:pPr>
+        <w:ind w:left="4320" w:hanging="360"/>
+      </w:pPr>
+      <w:rPr>
+        <w:rFonts w:ascii="Wingdings" w:hAnsi="Wingdings" w:hint="default"/>
+      </w:rPr>
+    </w:lvl>
+    <w:lvl w:ilvl="6" w:tplc="08090001" w:tentative="1">
+      <w:start w:val="1"/>
+      <w:numFmt w:val="bullet"/>
+      <w:lvlText w:val=""/>
+      <w:lvlJc w:val="left"/>
+      <w:pPr>
+        <w:ind w:left="5040" w:hanging="360"/>
+      </w:pPr>
+      <w:rPr>
+        <w:rFonts w:ascii="Symbol" w:hAnsi="Symbol" w:hint="default"/>
+      </w:rPr>
+    </w:lvl>
+    <w:lvl w:ilvl="7" w:tplc="08090003" w:tentative="1">
+      <w:start w:val="1"/>
+      <w:numFmt w:val="bullet"/>
+      <w:lvlText w:val="o"/>
+      <w:lvlJc w:val="left"/>
+      <w:pPr>
+        <w:ind w:left="5760" w:hanging="360"/>
+      </w:pPr>
+      <w:rPr>
+        <w:rFonts w:ascii="Courier New" w:hAnsi="Courier New" w:cs="Courier New" w:hint="default"/>
+      </w:rPr>
+    </w:lvl>
+    <w:lvl w:ilvl="8" w:tplc="08090005" w:tentative="1">
+      <w:start w:val="1"/>
+      <w:numFmt w:val="bullet"/>
+      <w:lvlText w:val=""/>
+      <w:lvlJc w:val="left"/>
+      <w:pPr>
+        <w:ind w:left="6480" w:hanging="360"/>
+      </w:pPr>
+      <w:rPr>
+        <w:rFonts w:ascii="Wingdings" w:hAnsi="Wingdings" w:hint="default"/>
+      </w:rPr>
+    </w:lvl>
+  </w:abstractNum>
+  <w:num w:numId="1">
+    <w:abstractNumId w:val="0"/>
+  </w:num>
+  <w:num w:numId="2">
+    <w:abstractNumId w:val="2"/>
+  </w:num>
+  <w:num w:numId="3">
+    <w:abstractNumId w:val="1"/>
+  </w:num>
+</w:numbering>
 </file>
 
 <file path=word/styles.xml><?xml version="1.0" encoding="utf-8"?>
@@ -838,6 +1361,17 @@
       <w:szCs w:val="26"/>
     </w:rPr>
   </w:style>
+  <w:style w:type="paragraph" w:styleId="ListParagraph">
+    <w:name w:val="List Paragraph"/>
+    <w:basedOn w:val="Normal"/>
+    <w:uiPriority w:val="34"/>
+    <w:qFormat/>
+    <w:rsid w:val="00D939D2"/>
+    <w:pPr>
+      <w:ind w:left="720"/>
+      <w:contextualSpacing/>
+    </w:pPr>
+  </w:style>
 </w:styles>
 </file>
 

</xml_diff>